<commit_message>
fight & defends functions debugged
</commit_message>
<xml_diff>
--- a/soutenanceP6.docx
+++ b/soutenanceP6.docx
@@ -41,7 +41,10 @@
     </w:p>
     <w:p>
       <w:r>
-        <w:t>4 types d’armes présents sur le plateau (avec des dégâts différents) + 1 arme par défaut</w:t>
+        <w:t xml:space="preserve">1 arme par défaut + </w:t>
+      </w:r>
+      <w:r>
+        <w:t>4 types d’armes présents sur le plateau (avec des dégâts différents)</w:t>
       </w:r>
     </w:p>
     <w:p>
@@ -146,6 +149,11 @@
     </w:p>
     <w:p/>
     <w:p>
+      <w:pPr>
+        <w:rPr>
+          <w:rStyle w:val="Lienhypertexte"/>
+        </w:rPr>
+      </w:pPr>
       <w:hyperlink r:id="rId5" w:history="1">
         <w:r>
           <w:rPr>
@@ -155,6 +163,36 @@
         </w:r>
       </w:hyperlink>
     </w:p>
+    <w:p>
+      <w:proofErr w:type="gramStart"/>
+      <w:r>
+        <w:rPr>
+          <w:highlight w:val="yellow"/>
+        </w:rPr>
+        <w:t>index</w:t>
+      </w:r>
+      <w:proofErr w:type="gramEnd"/>
+      <w:r>
+        <w:rPr>
+          <w:highlight w:val="yellow"/>
+        </w:rPr>
+        <w:t xml:space="preserve"> dans l’objet </w:t>
+      </w:r>
+      <w:proofErr w:type="spellStart"/>
+      <w:r>
+        <w:rPr>
+          <w:highlight w:val="yellow"/>
+        </w:rPr>
+        <w:t>player</w:t>
+      </w:r>
+      <w:proofErr w:type="spellEnd"/>
+      <w:r>
+        <w:rPr>
+          <w:highlight w:val="yellow"/>
+        </w:rPr>
+        <w:t xml:space="preserve"> à virer</w:t>
+      </w:r>
+    </w:p>
     <w:p/>
     <w:p>
       <w:pPr>
@@ -359,28 +397,26 @@
       <w:r>
         <w:t xml:space="preserve"> = méthode</w:t>
       </w:r>
+    </w:p>
+    <w:p/>
+    <w:p>
+      <w:proofErr w:type="spellStart"/>
+      <w:r>
+        <w:rPr>
+          <w:highlight w:val="yellow"/>
+        </w:rPr>
+        <w:t>Ppt</w:t>
+      </w:r>
+      <w:proofErr w:type="spellEnd"/>
+      <w:r>
+        <w:rPr>
+          <w:highlight w:val="yellow"/>
+        </w:rPr>
+        <w:t xml:space="preserve"> pour expliquer le contexte</w:t>
+      </w:r>
       <w:bookmarkStart w:id="0" w:name="_GoBack"/>
       <w:bookmarkEnd w:id="0"/>
     </w:p>
-    <w:p/>
-    <w:p/>
-    <w:p>
-      <w:proofErr w:type="spellStart"/>
-      <w:r>
-        <w:rPr>
-          <w:highlight w:val="yellow"/>
-        </w:rPr>
-        <w:t>Ppt</w:t>
-      </w:r>
-      <w:proofErr w:type="spellEnd"/>
-      <w:r>
-        <w:rPr>
-          <w:highlight w:val="yellow"/>
-        </w:rPr>
-        <w:t xml:space="preserve"> pour expliquer le contexte</w:t>
-      </w:r>
-    </w:p>
-    <w:p/>
     <w:sectPr>
       <w:pgSz w:w="11906" w:h="16838"/>
       <w:pgMar w:top="1417" w:right="1417" w:bottom="1417" w:left="1417" w:header="708" w:footer="708" w:gutter="0"/>

</xml_diff>

<commit_message>
work on fight & defense functions
</commit_message>
<xml_diff>
--- a/soutenanceP6.docx
+++ b/soutenanceP6.docx
@@ -64,10 +64,16 @@
       <w:r>
         <w:t>Cases accessibles surlignées</w:t>
       </w:r>
-    </w:p>
-    <w:p>
-      <w:r>
-        <w:t>Si arme sur la case, échange arme joueur/case</w:t>
+      <w:r>
+        <w:t>, sauf cases inaccessibles et ennemi</w:t>
+      </w:r>
+    </w:p>
+    <w:p>
+      <w:r>
+        <w:t>Si un joueur passe sur une case contenant une arme, il laisse son arme actuelle sur place et la remplace par la nouvelle.</w:t>
+      </w:r>
+      <w:r>
+        <w:t xml:space="preserve"> </w:t>
       </w:r>
     </w:p>
     <w:p>
@@ -84,7 +90,7 @@
         </w:numPr>
       </w:pPr>
       <w:r>
-        <w:t>Tour par tour</w:t>
+        <w:t>Chacun attaque à son tour</w:t>
       </w:r>
     </w:p>
     <w:p>
@@ -163,36 +169,6 @@
         </w:r>
       </w:hyperlink>
     </w:p>
-    <w:p>
-      <w:proofErr w:type="gramStart"/>
-      <w:r>
-        <w:rPr>
-          <w:highlight w:val="yellow"/>
-        </w:rPr>
-        <w:t>index</w:t>
-      </w:r>
-      <w:proofErr w:type="gramEnd"/>
-      <w:r>
-        <w:rPr>
-          <w:highlight w:val="yellow"/>
-        </w:rPr>
-        <w:t xml:space="preserve"> dans l’objet </w:t>
-      </w:r>
-      <w:proofErr w:type="spellStart"/>
-      <w:r>
-        <w:rPr>
-          <w:highlight w:val="yellow"/>
-        </w:rPr>
-        <w:t>player</w:t>
-      </w:r>
-      <w:proofErr w:type="spellEnd"/>
-      <w:r>
-        <w:rPr>
-          <w:highlight w:val="yellow"/>
-        </w:rPr>
-        <w:t xml:space="preserve"> à virer</w:t>
-      </w:r>
-    </w:p>
     <w:p/>
     <w:p>
       <w:pPr>
@@ -398,22 +374,7 @@
         <w:t xml:space="preserve"> = méthode</w:t>
       </w:r>
     </w:p>
-    <w:p/>
-    <w:p>
-      <w:proofErr w:type="spellStart"/>
-      <w:r>
-        <w:rPr>
-          <w:highlight w:val="yellow"/>
-        </w:rPr>
-        <w:t>Ppt</w:t>
-      </w:r>
-      <w:proofErr w:type="spellEnd"/>
-      <w:r>
-        <w:rPr>
-          <w:highlight w:val="yellow"/>
-        </w:rPr>
-        <w:t xml:space="preserve"> pour expliquer le contexte</w:t>
-      </w:r>
+    <w:p>
       <w:bookmarkStart w:id="0" w:name="_GoBack"/>
       <w:bookmarkEnd w:id="0"/>
     </w:p>

</xml_diff>